<commit_message>
Added zonal aggregation by polygon
</commit_message>
<xml_diff>
--- a/Documentation/Spectral Tools.docx
+++ b/Documentation/Spectral Tools.docx
@@ -44,10 +44,40 @@
         <w:t>Spectrum extraction</w:t>
       </w:r>
       <w:r>
-        <w:t xml:space="preserve">; this allows the user </w:t>
-      </w:r>
-      <w:r>
-        <w:t>extract an aggregated spectral profile with a used specified kernel size.</w:t>
+        <w:t>:</w:t>
+      </w:r>
+      <w:r>
+        <w:t xml:space="preserve"> </w:t>
+      </w:r>
+      <w:r>
+        <w:t xml:space="preserve">extract a spatially </w:t>
+      </w:r>
+      <w:r>
+        <w:t>aggrega</w:t>
+      </w:r>
+      <w:r>
+        <w:t>ted spectral profile with a user</w:t>
+      </w:r>
+      <w:r>
+        <w:t xml:space="preserve"> specified </w:t>
+      </w:r>
+      <w:r>
+        <w:t xml:space="preserve">rectangular </w:t>
+      </w:r>
+      <w:r>
+        <w:t>kernel size.</w:t>
+      </w:r>
+    </w:p>
+    <w:p>
+      <w:pPr>
+        <w:pStyle w:val="ListParagraph"/>
+        <w:numPr>
+          <w:ilvl w:val="0"/>
+          <w:numId w:val="1"/>
+        </w:numPr>
+      </w:pPr>
+      <w:r>
+        <w:t>Spectrum extraction: extract a spatially aggregated spectral profile delimited by polygons</w:t>
       </w:r>
     </w:p>
     <w:p>
@@ -60,15 +90,7 @@
     </w:p>
     <w:p>
       <w:r>
-        <w:t>Install the .</w:t>
-      </w:r>
-      <w:proofErr w:type="spellStart"/>
-      <w:r>
-        <w:t>sav</w:t>
-      </w:r>
-      <w:proofErr w:type="spellEnd"/>
-      <w:r>
-        <w:t xml:space="preserve"> files in the </w:t>
+        <w:t xml:space="preserve">Install the .sav files in the </w:t>
       </w:r>
       <w:r>
         <w:rPr>
@@ -84,21 +106,7 @@
           <w:rPr>
             <w:rStyle w:val="Hyperlink"/>
           </w:rPr>
-          <w:t>ENVI .</w:t>
-        </w:r>
-        <w:proofErr w:type="spellStart"/>
-        <w:r>
-          <w:rPr>
-            <w:rStyle w:val="Hyperlink"/>
-          </w:rPr>
-          <w:t>sav</w:t>
-        </w:r>
-        <w:proofErr w:type="spellEnd"/>
-        <w:r>
-          <w:rPr>
-            <w:rStyle w:val="Hyperlink"/>
-          </w:rPr>
-          <w:t xml:space="preserve"> files: Installation and configuration</w:t>
+          <w:t>ENVI .sav files: Installation and configuration</w:t>
         </w:r>
       </w:hyperlink>
       <w:r>
@@ -165,7 +173,39 @@
       </w:r>
       <w:r>
         <w:tab/>
-        <w:t>Library with utility routines</w:t>
+        <w:t xml:space="preserve">Library with </w:t>
+      </w:r>
+      <w:r>
+        <w:t xml:space="preserve">NRS </w:t>
+      </w:r>
+      <w:r>
+        <w:t>utility routines</w:t>
+      </w:r>
+    </w:p>
+    <w:p>
+      <w:pPr>
+        <w:tabs>
+          <w:tab w:val="left" w:pos="3969"/>
+        </w:tabs>
+        <w:contextualSpacing/>
+        <w:rPr>
+          <w:rStyle w:val="Emphasis"/>
+        </w:rPr>
+      </w:pPr>
+      <w:r>
+        <w:rPr>
+          <w:rStyle w:val="Emphasis"/>
+        </w:rPr>
+        <w:t>NRS_libs.sav</w:t>
+      </w:r>
+      <w:r>
+        <w:rPr>
+          <w:rStyle w:val="Emphasis"/>
+        </w:rPr>
+        <w:tab/>
+      </w:r>
+      <w:r>
+        <w:t>Library with ENVI utility routines</w:t>
       </w:r>
     </w:p>
     <w:p>
@@ -298,6 +338,14 @@
       <w:pPr>
         <w:ind w:left="720"/>
         <w:rPr>
+          <w:noProof/>
+        </w:rPr>
+      </w:pPr>
+    </w:p>
+    <w:p>
+      <w:pPr>
+        <w:ind w:left="720"/>
+        <w:rPr>
           <w:caps/>
           <w:color w:val="243F60"/>
           <w:spacing w:val="15"/>
@@ -310,10 +358,10 @@
           <w:noProof/>
         </w:rPr>
         <w:drawing>
-          <wp:inline distT="0" distB="0" distL="0" distR="0" wp14:anchorId="7F5F1275" wp14:editId="1F9A81B1">
-            <wp:extent cx="3121200" cy="993600"/>
-            <wp:effectExtent l="0" t="0" r="3175" b="0"/>
-            <wp:docPr id="4" name="Picture 4"/>
+          <wp:inline distT="0" distB="0" distL="0" distR="0">
+            <wp:extent cx="3351600" cy="1162800"/>
+            <wp:effectExtent l="0" t="0" r="1270" b="0"/>
+            <wp:docPr id="1" name="Picture 1"/>
             <wp:cNvGraphicFramePr>
               <a:graphicFrameLocks xmlns:a="http://schemas.openxmlformats.org/drawingml/2006/main" noChangeAspect="1"/>
             </wp:cNvGraphicFramePr>
@@ -321,11 +369,17 @@
               <a:graphicData uri="http://schemas.openxmlformats.org/drawingml/2006/picture">
                 <pic:pic xmlns:pic="http://schemas.openxmlformats.org/drawingml/2006/picture">
                   <pic:nvPicPr>
-                    <pic:cNvPr id="0" name=""/>
+                    <pic:cNvPr id="1" name="spectral_tools_menu.jpg"/>
                     <pic:cNvPicPr/>
                   </pic:nvPicPr>
                   <pic:blipFill>
-                    <a:blip r:embed="rId6"/>
+                    <a:blip r:embed="rId6">
+                      <a:extLst>
+                        <a:ext uri="{28A0092B-C50C-407E-A947-70E740481C1C}">
+                          <a14:useLocalDpi xmlns:a14="http://schemas.microsoft.com/office/drawing/2010/main" val="0"/>
+                        </a:ext>
+                      </a:extLst>
+                    </a:blip>
                     <a:stretch>
                       <a:fillRect/>
                     </a:stretch>
@@ -333,7 +387,7 @@
                   <pic:spPr>
                     <a:xfrm>
                       <a:off x="0" y="0"/>
-                      <a:ext cx="3121200" cy="993600"/>
+                      <a:ext cx="3351600" cy="1162800"/>
                     </a:xfrm>
                     <a:prstGeom prst="rect">
                       <a:avLst/>
@@ -355,7 +409,7 @@
       </w:pPr>
       <w:r>
         <w:lastRenderedPageBreak/>
-        <w:t>Spectrum Extraction</w:t>
+        <w:t>Spectrum Extraction (polygon)</w:t>
       </w:r>
     </w:p>
     <w:p>
@@ -384,7 +438,7 @@
         <w:rPr>
           <w:rStyle w:val="SubtleEmphasis"/>
         </w:rPr>
-        <w:t>Spectrum Extraction</w:t>
+        <w:t>Spectrum Extraction (polygon)</w:t>
       </w:r>
       <w:r>
         <w:t xml:space="preserve">, the command line is </w:t>
@@ -395,14 +449,12 @@
         </w:rPr>
         <w:t>‘</w:t>
       </w:r>
-      <w:proofErr w:type="spellStart"/>
       <w:r>
         <w:rPr>
           <w:rStyle w:val="SubtleEmphasis"/>
         </w:rPr>
-        <w:t>nrs_aggregate_spectrum_gui</w:t>
-      </w:r>
-      <w:proofErr w:type="spellEnd"/>
+        <w:t>nrs_aggregate_spectra_by_pol</w:t>
+      </w:r>
       <w:r>
         <w:rPr>
           <w:rStyle w:val="SubtleEmphasis"/>
@@ -413,18 +465,33 @@
         <w:t xml:space="preserve">. This function </w:t>
       </w:r>
       <w:r>
-        <w:t xml:space="preserve">reads the coordinates of point features from either a text table or a shape file to get spectral profiles from a spectral image. It uses a square window around the locations in the spectral image, collects the spectra of all these location and applies </w:t>
-      </w:r>
-      <w:r>
-        <w:t>an aggregation function to these profiles.</w:t>
-      </w:r>
-    </w:p>
-    <w:p>
-      <w:r>
-        <w:t>The resulting profiles for all locations are then written to a text table.</w:t>
-      </w:r>
-      <w:r>
-        <w:t xml:space="preserve"> The header line of each column contains the coordinates of that location.</w:t>
+        <w:t>uses</w:t>
+      </w:r>
+      <w:r>
+        <w:t xml:space="preserve"> </w:t>
+      </w:r>
+      <w:r>
+        <w:t xml:space="preserve">polygon </w:t>
+      </w:r>
+      <w:r>
+        <w:t xml:space="preserve">features from a shape file to </w:t>
+      </w:r>
+      <w:r>
+        <w:t>extract</w:t>
+      </w:r>
+      <w:r>
+        <w:t xml:space="preserve"> spectral profiles from a spectral image. It uses a square window around the locations in the spectral image, collects the spectra of all these location and applies </w:t>
+      </w:r>
+      <w:r>
+        <w:t>a spatial</w:t>
+      </w:r>
+      <w:r>
+        <w:t xml:space="preserve"> aggregation function to these profiles.</w:t>
+      </w:r>
+    </w:p>
+    <w:p>
+      <w:r>
+        <w:t>The resulting profiles for all locations are then written to a text table. The header line of each column contains the coordinates of that location.</w:t>
       </w:r>
     </w:p>
     <w:p>
@@ -441,10 +508,10 @@
           <w:noProof/>
         </w:rPr>
         <w:drawing>
-          <wp:inline distT="0" distB="0" distL="0" distR="0" wp14:anchorId="1B2944FE" wp14:editId="557554DB">
-            <wp:extent cx="3560400" cy="2206800"/>
-            <wp:effectExtent l="0" t="0" r="2540" b="3175"/>
-            <wp:docPr id="2" name="Picture 2"/>
+          <wp:inline distT="0" distB="0" distL="0" distR="0" wp14:anchorId="498D2291" wp14:editId="468D639F">
+            <wp:extent cx="3358800" cy="1893600"/>
+            <wp:effectExtent l="0" t="0" r="0" b="0"/>
+            <wp:docPr id="6" name="Picture 6"/>
             <wp:cNvGraphicFramePr>
               <a:graphicFrameLocks xmlns:a="http://schemas.openxmlformats.org/drawingml/2006/main" noChangeAspect="1"/>
             </wp:cNvGraphicFramePr>
@@ -464,7 +531,7 @@
                   <pic:spPr>
                     <a:xfrm>
                       <a:off x="0" y="0"/>
-                      <a:ext cx="3560400" cy="2206800"/>
+                      <a:ext cx="3358800" cy="1893600"/>
                     </a:xfrm>
                     <a:prstGeom prst="rect">
                       <a:avLst/>
@@ -503,10 +570,7 @@
               <w:spacing w:before="0" w:after="0" w:line="240" w:lineRule="auto"/>
             </w:pPr>
             <w:r>
-              <w:t xml:space="preserve">Input </w:t>
-            </w:r>
-            <w:r>
-              <w:t>spectral image</w:t>
+              <w:t>Input spectral image</w:t>
             </w:r>
           </w:p>
         </w:tc>
@@ -529,16 +593,7 @@
               <w:t xml:space="preserve"> </w:t>
             </w:r>
             <w:r>
-              <w:t xml:space="preserve">spectral </w:t>
-            </w:r>
-            <w:r>
-              <w:t xml:space="preserve">input </w:t>
-            </w:r>
-            <w:r>
-              <w:t>image</w:t>
-            </w:r>
-            <w:r>
-              <w:t xml:space="preserve"> </w:t>
+              <w:t>spectral input image. This can either be an image stack or a list file, that is: a text file with a list of images.</w:t>
             </w:r>
           </w:p>
         </w:tc>
@@ -554,7 +609,10 @@
               <w:spacing w:before="0" w:after="0" w:line="240" w:lineRule="auto"/>
             </w:pPr>
             <w:r>
-              <w:t>Input locations</w:t>
+              <w:t xml:space="preserve">Input </w:t>
+            </w:r>
+            <w:r>
+              <w:t>polygons</w:t>
             </w:r>
           </w:p>
         </w:tc>
@@ -568,47 +626,19 @@
               <w:spacing w:before="0" w:after="0" w:line="240" w:lineRule="auto"/>
             </w:pPr>
             <w:r>
-              <w:t xml:space="preserve">Select a point feature table; this can either be a comma-delimited file (*.csv) or a shape file. In case of a text table file: the file must contain a header line indicating the coordinate columns; the coordinate columns are recognized by the texts </w:t>
-            </w:r>
-            <w:proofErr w:type="spellStart"/>
-            <w:r>
-              <w:rPr>
-                <w:i/>
-              </w:rPr>
-              <w:t>lat</w:t>
-            </w:r>
-            <w:proofErr w:type="spellEnd"/>
-            <w:r>
-              <w:t xml:space="preserve">, </w:t>
-            </w:r>
-            <w:proofErr w:type="spellStart"/>
-            <w:r>
-              <w:rPr>
-                <w:i/>
-              </w:rPr>
-              <w:t>lon</w:t>
-            </w:r>
-            <w:proofErr w:type="spellEnd"/>
-            <w:r>
-              <w:t xml:space="preserve"> or </w:t>
-            </w:r>
-            <w:r>
-              <w:rPr>
-                <w:i/>
-              </w:rPr>
-              <w:t>x</w:t>
-            </w:r>
-            <w:r>
-              <w:t xml:space="preserve"> and </w:t>
-            </w:r>
-            <w:r>
-              <w:rPr>
-                <w:i/>
-              </w:rPr>
-              <w:t>y</w:t>
+              <w:t xml:space="preserve">Select a </w:t>
+            </w:r>
+            <w:r>
+              <w:t>polygon shape file</w:t>
             </w:r>
             <w:r>
               <w:t>.</w:t>
+            </w:r>
+            <w:r>
+              <w:t xml:space="preserve"> For each of the polygons </w:t>
+            </w:r>
+            <w:r>
+              <w:t>one output profile is calculated</w:t>
             </w:r>
           </w:p>
         </w:tc>
@@ -624,7 +654,7 @@
               <w:spacing w:before="0" w:after="0" w:line="240" w:lineRule="auto"/>
             </w:pPr>
             <w:r>
-              <w:t>Aggregation function</w:t>
+              <w:t>Attribute field</w:t>
             </w:r>
           </w:p>
         </w:tc>
@@ -638,58 +668,7 @@
               <w:spacing w:before="0" w:after="0" w:line="240" w:lineRule="auto"/>
             </w:pPr>
             <w:r>
-              <w:t>Select the aggregation function</w:t>
-            </w:r>
-            <w:r>
-              <w:t>.</w:t>
-            </w:r>
-            <w:r>
-              <w:t xml:space="preserve"> The GUI supports </w:t>
-            </w:r>
-            <w:r>
-              <w:rPr>
-                <w:i/>
-              </w:rPr>
-              <w:t>mean</w:t>
-            </w:r>
-            <w:r>
-              <w:t xml:space="preserve">, </w:t>
-            </w:r>
-            <w:r>
-              <w:rPr>
-                <w:i/>
-              </w:rPr>
-              <w:t>median</w:t>
-            </w:r>
-            <w:r>
-              <w:t xml:space="preserve">, </w:t>
-            </w:r>
-            <w:r>
-              <w:rPr>
-                <w:i/>
-              </w:rPr>
-              <w:t>min</w:t>
-            </w:r>
-            <w:r>
-              <w:t xml:space="preserve"> and </w:t>
-            </w:r>
-            <w:r>
-              <w:rPr>
-                <w:i/>
-              </w:rPr>
-              <w:t>max</w:t>
-            </w:r>
-            <w:r>
-              <w:t xml:space="preserve">. The default is </w:t>
-            </w:r>
-            <w:r>
-              <w:rPr>
-                <w:i/>
-              </w:rPr>
-              <w:t>mean</w:t>
-            </w:r>
-            <w:r>
-              <w:t>.</w:t>
+              <w:t>Select a (unique) attribute field from the polygon shapefile. The attribute will end up in the output making it easier to join the result.</w:t>
             </w:r>
           </w:p>
         </w:tc>
@@ -705,7 +684,7 @@
               <w:spacing w:before="0" w:after="0" w:line="240" w:lineRule="auto"/>
             </w:pPr>
             <w:r>
-              <w:t>Kernel size</w:t>
+              <w:t>Aggregation function</w:t>
             </w:r>
           </w:p>
         </w:tc>
@@ -719,70 +698,52 @@
               <w:spacing w:before="0" w:after="0" w:line="240" w:lineRule="auto"/>
             </w:pPr>
             <w:r>
-              <w:t xml:space="preserve">The size of the window. Supported are </w:t>
-            </w:r>
-            <w:r>
-              <w:t xml:space="preserve">1 (single spectrum), </w:t>
-            </w:r>
-            <w:r>
-              <w:t>3 (3 x 3), 5</w:t>
+              <w:t xml:space="preserve">Select the aggregation function. The GUI supports </w:t>
+            </w:r>
+            <w:r>
+              <w:rPr>
+                <w:i/>
+              </w:rPr>
+              <w:t>mean</w:t>
             </w:r>
             <w:r>
               <w:t xml:space="preserve">, </w:t>
             </w:r>
             <w:r>
-              <w:t>7</w:t>
-            </w:r>
-            <w:r>
-              <w:t>, 9, 1</w:t>
-            </w:r>
-          </w:p>
-        </w:tc>
-      </w:tr>
-      <w:tr>
-        <w:tc>
-          <w:tcPr>
-            <w:tcW w:w="2898" w:type="dxa"/>
-            <w:shd w:val="clear" w:color="auto" w:fill="F2F2F2"/>
-          </w:tcPr>
-          <w:p>
-            <w:pPr>
-              <w:spacing w:before="0" w:after="0" w:line="240" w:lineRule="auto"/>
-            </w:pPr>
-            <w:r>
-              <w:t>Kernel type</w:t>
-            </w:r>
-          </w:p>
-        </w:tc>
-        <w:tc>
-          <w:tcPr>
-            <w:tcW w:w="6678" w:type="dxa"/>
-            <w:shd w:val="clear" w:color="auto" w:fill="F2F2F2"/>
-          </w:tcPr>
-          <w:p>
-            <w:pPr>
-              <w:spacing w:before="0" w:after="0" w:line="240" w:lineRule="auto"/>
-            </w:pPr>
-            <w:r>
-              <w:t xml:space="preserve">Specify the area to sample the spectra. Possible are </w:t>
-            </w:r>
-            <w:r>
               <w:rPr>
-                <w:b/>
+                <w:i/>
               </w:rPr>
-              <w:t>square</w:t>
-            </w:r>
-            <w:r>
-              <w:t xml:space="preserve">, and </w:t>
+              <w:t>median</w:t>
+            </w:r>
+            <w:r>
+              <w:t xml:space="preserve">, </w:t>
             </w:r>
             <w:r>
               <w:rPr>
-                <w:b/>
+                <w:i/>
               </w:rPr>
-              <w:t>circle</w:t>
-            </w:r>
-            <w:r>
-              <w:t>. The sampling assumes equal size pixels.</w:t>
+              <w:t>min</w:t>
+            </w:r>
+            <w:r>
+              <w:t xml:space="preserve"> and </w:t>
+            </w:r>
+            <w:r>
+              <w:rPr>
+                <w:i/>
+              </w:rPr>
+              <w:t>max</w:t>
+            </w:r>
+            <w:r>
+              <w:t xml:space="preserve">. The default is </w:t>
+            </w:r>
+            <w:r>
+              <w:rPr>
+                <w:i/>
+              </w:rPr>
+              <w:t>mean</w:t>
+            </w:r>
+            <w:r>
+              <w:t>.</w:t>
             </w:r>
           </w:p>
         </w:tc>
@@ -817,7 +778,10 @@
               <w:spacing w:before="0" w:after="0" w:line="240" w:lineRule="auto"/>
             </w:pPr>
             <w:r>
-              <w:t>Save the output table with one spectrum per column (field); the header line contains the coordinate pair of the location</w:t>
+              <w:t xml:space="preserve">Save the output table with one spectrum per column (field); the header line contains the </w:t>
+            </w:r>
+            <w:r>
+              <w:t>polygon values from the selected attribute field</w:t>
             </w:r>
           </w:p>
         </w:tc>
@@ -847,13 +811,7 @@
               <w:spacing w:before="0" w:after="0" w:line="240" w:lineRule="auto"/>
             </w:pPr>
             <w:r>
-              <w:t>Save the output table with one location and spectrum per row (record).</w:t>
-            </w:r>
-            <w:r>
-              <w:t xml:space="preserve"> </w:t>
-            </w:r>
-            <w:r>
-              <w:t>This type of table is easier to import into GIS software as features.</w:t>
+              <w:t xml:space="preserve">Save the output table with one location and spectrum per row (record). </w:t>
             </w:r>
           </w:p>
         </w:tc>
@@ -869,10 +827,7 @@
               <w:spacing w:before="0" w:after="0" w:line="240" w:lineRule="auto"/>
             </w:pPr>
             <w:r>
-              <w:t xml:space="preserve">Output </w:t>
-            </w:r>
-            <w:r>
-              <w:t>table</w:t>
+              <w:t>Output table</w:t>
             </w:r>
           </w:p>
         </w:tc>
@@ -886,13 +841,7 @@
               <w:spacing w:before="0" w:after="0" w:line="240" w:lineRule="auto"/>
             </w:pPr>
             <w:r>
-              <w:t xml:space="preserve">The filename of the output </w:t>
-            </w:r>
-            <w:r>
-              <w:t>profile table</w:t>
-            </w:r>
-            <w:r>
-              <w:t>.</w:t>
+              <w:t>The filename of the output profile table.</w:t>
             </w:r>
           </w:p>
         </w:tc>
@@ -900,80 +849,1024 @@
     </w:tbl>
     <w:p>
       <w:r>
-        <w:t>An example of the input point table (in csv format)</w:t>
-      </w:r>
-      <w:r>
-        <w:t>; note that extra columns are allowed, here the pixel coordinates are added as well</w:t>
-      </w:r>
-      <w:r>
-        <w:t>:</w:t>
-      </w:r>
-    </w:p>
-    <w:p>
-      <w:pPr>
-        <w:ind w:left="357"/>
-        <w:contextualSpacing/>
-        <w:rPr>
-          <w:rFonts w:ascii="Courier New" w:hAnsi="Courier New" w:cs="Courier New"/>
-        </w:rPr>
-      </w:pPr>
-      <w:proofErr w:type="spellStart"/>
-      <w:r>
-        <w:rPr>
-          <w:rFonts w:ascii="Courier New" w:hAnsi="Courier New" w:cs="Courier New"/>
-        </w:rPr>
-        <w:t>lat,lon,px,py</w:t>
-      </w:r>
-      <w:proofErr w:type="spellEnd"/>
-    </w:p>
-    <w:p>
-      <w:pPr>
-        <w:ind w:left="357"/>
-        <w:contextualSpacing/>
-        <w:rPr>
-          <w:rFonts w:ascii="Courier New" w:hAnsi="Courier New" w:cs="Courier New"/>
-        </w:rPr>
-      </w:pPr>
-      <w:r>
-        <w:rPr>
-          <w:rFonts w:ascii="Courier New" w:hAnsi="Courier New" w:cs="Courier New"/>
-        </w:rPr>
-        <w:t>33.70480278,107.8058417,57,12</w:t>
-      </w:r>
-    </w:p>
-    <w:p>
-      <w:pPr>
-        <w:ind w:left="357"/>
-        <w:contextualSpacing/>
-        <w:rPr>
-          <w:rFonts w:ascii="Courier New" w:hAnsi="Courier New" w:cs="Courier New"/>
-        </w:rPr>
-      </w:pPr>
-      <w:r>
-        <w:rPr>
-          <w:rFonts w:ascii="Courier New" w:hAnsi="Courier New" w:cs="Courier New"/>
-        </w:rPr>
-        <w:t>33.55983889,107.8718278,83,79</w:t>
-      </w:r>
-    </w:p>
-    <w:p>
-      <w:pPr>
-        <w:ind w:left="357"/>
-        <w:contextualSpacing/>
-        <w:rPr>
-          <w:rFonts w:ascii="Courier New" w:hAnsi="Courier New" w:cs="Courier New"/>
-        </w:rPr>
-      </w:pPr>
-      <w:r>
-        <w:rPr>
-          <w:rFonts w:ascii="Courier New" w:hAnsi="Courier New" w:cs="Courier New"/>
-        </w:rPr>
-        <w:t>33.63168611,107.6789417,7,47</w:t>
-      </w:r>
-    </w:p>
-    <w:p>
+        <w:t>The list file contains a list with fully specified filenames of existing images. Each of the images is expected to have a single band.</w:t>
+      </w:r>
       <w:bookmarkStart w:id="0" w:name="_GoBack"/>
       <w:bookmarkEnd w:id="0"/>
+    </w:p>
+    <w:p>
+      <w:r>
+        <w:t>Example of a list file:</w:t>
+      </w:r>
+    </w:p>
+    <w:p>
+      <w:pPr>
+        <w:ind w:left="350"/>
+        <w:contextualSpacing/>
+      </w:pPr>
+      <w:r>
+        <w:t>E:\NRS\Roshanak\Extract Program\S-1A\Sigma0_VH_slv23_01Nov2016.img</w:t>
+      </w:r>
+    </w:p>
+    <w:p>
+      <w:pPr>
+        <w:ind w:left="350"/>
+        <w:contextualSpacing/>
+      </w:pPr>
+      <w:r>
+        <w:t>E:\NRS\Roshanak\Extract Program\S-1A\Sigma0_VH_slv29_13Nov2016.img</w:t>
+      </w:r>
+    </w:p>
+    <w:p>
+      <w:pPr>
+        <w:ind w:left="350"/>
+        <w:contextualSpacing/>
+      </w:pPr>
+      <w:r>
+        <w:t>E:\NRS\Roshanak\Extract Program\S-1A\Sigma0_VH_slv37_25Nov2016.img</w:t>
+      </w:r>
+    </w:p>
+    <w:p>
+      <w:pPr>
+        <w:ind w:left="350"/>
+        <w:contextualSpacing/>
+      </w:pPr>
+      <w:r>
+        <w:t>E:\NRS\Roshanak\Extract Program\S-1A\Sigma0_VH_slv43_07Dec2016.img</w:t>
+      </w:r>
+    </w:p>
+    <w:p>
+      <w:pPr>
+        <w:ind w:left="350"/>
+        <w:contextualSpacing/>
+      </w:pPr>
+      <w:r>
+        <w:t>E:\NRS\Roshanak\Extract Program\S-1A\Sigma0_VH_slv47_19Dec2016.img</w:t>
+      </w:r>
+    </w:p>
+    <w:p>
+      <w:pPr>
+        <w:ind w:left="350"/>
+        <w:contextualSpacing/>
+      </w:pPr>
+      <w:r>
+        <w:t>E:\NRS\Roshanak\Extract Program\S-1A\Sigma0_VH_slv51_31Dec2016.img</w:t>
+      </w:r>
+    </w:p>
+    <w:p>
+      <w:pPr>
+        <w:ind w:left="350"/>
+        <w:contextualSpacing/>
+      </w:pPr>
+      <w:r>
+        <w:rPr>
+          <w:rFonts w:ascii="Courier New" w:hAnsi="Courier New" w:cs="Courier New"/>
+        </w:rPr>
+        <w:t>…</w:t>
+      </w:r>
+    </w:p>
+    <w:p/>
+    <w:p>
+      <w:pPr>
+        <w:spacing w:before="0" w:after="0" w:line="240" w:lineRule="auto"/>
+      </w:pPr>
+      <w:r>
+        <w:br w:type="page"/>
+      </w:r>
+    </w:p>
+    <w:p>
+      <w:r>
+        <w:lastRenderedPageBreak/>
+        <w:t>Examples of the output table (shortened):</w:t>
+      </w:r>
+    </w:p>
+    <w:p>
+      <w:r>
+        <w:t xml:space="preserve">With the option </w:t>
+      </w:r>
+      <w:r>
+        <w:rPr>
+          <w:i/>
+        </w:rPr>
+        <w:t>Spectrum as column</w:t>
+      </w:r>
+      <w:r>
+        <w:t>:</w:t>
+      </w:r>
+    </w:p>
+    <w:p>
+      <w:pPr>
+        <w:ind w:left="357"/>
+        <w:contextualSpacing/>
+      </w:pPr>
+      <w:r>
+        <w:t>Image_name,POLY_VB2L,POLY_VB2H,POLY_VB1,POLY_VB3,POLY_VB4,POLY_VB5,POLY_VB6,</w:t>
+      </w:r>
+      <w:r>
+        <w:br/>
+      </w:r>
+      <w:r>
+        <w:t>"Sigma0_VH_slv23_01Nov2016.img",0.0110575,0.0230216,0.0126508,0.0175933,</w:t>
+      </w:r>
+      <w:r>
+        <w:rPr>
+          <w:rFonts w:ascii="Courier New" w:hAnsi="Courier New" w:cs="Courier New"/>
+        </w:rPr>
+        <w:t xml:space="preserve"> …</w:t>
+      </w:r>
+      <w:r>
+        <w:br/>
+        <w:t xml:space="preserve">"Sigma0_VH_slv29_13Nov2016.img",0.0117314,0.0139674,0.0121838,0.00993833, </w:t>
+      </w:r>
+      <w:r>
+        <w:rPr>
+          <w:rFonts w:ascii="Courier New" w:hAnsi="Courier New" w:cs="Courier New"/>
+        </w:rPr>
+        <w:t>…</w:t>
+      </w:r>
+      <w:r>
+        <w:br/>
+      </w:r>
+      <w:r>
+        <w:t>“</w:t>
+      </w:r>
+      <w:r>
+        <w:t xml:space="preserve">Sigma0_VH_slv37_25Nov2016.img",0.0230780,0.0452031,0.0231850,0.0119630, </w:t>
+      </w:r>
+      <w:r>
+        <w:rPr>
+          <w:rFonts w:ascii="Courier New" w:hAnsi="Courier New" w:cs="Courier New"/>
+        </w:rPr>
+        <w:t>…</w:t>
+      </w:r>
+      <w:r>
+        <w:br/>
+      </w:r>
+      <w:r>
+        <w:t xml:space="preserve">"Sigma0_VH_slv43_07Dec2016.img",0.0175682,0.0363350,0.0173483,0.0114895, </w:t>
+      </w:r>
+      <w:r>
+        <w:rPr>
+          <w:rFonts w:ascii="Courier New" w:hAnsi="Courier New" w:cs="Courier New"/>
+        </w:rPr>
+        <w:t>…</w:t>
+      </w:r>
+      <w:r>
+        <w:br/>
+      </w:r>
+      <w:r>
+        <w:t xml:space="preserve">"Sigma0_VH_slv47_19Dec2016.img",0.0176689,0.0322381,0.0179493,0.0213098, </w:t>
+      </w:r>
+      <w:r>
+        <w:rPr>
+          <w:rFonts w:ascii="Courier New" w:hAnsi="Courier New" w:cs="Courier New"/>
+        </w:rPr>
+        <w:t>…</w:t>
+      </w:r>
+      <w:r>
+        <w:br/>
+      </w:r>
+      <w:r>
+        <w:t xml:space="preserve">"Sigma0_VH_slv51_31Dec2016.img",0.0257462,0.0410493,0.0210682,0.0285247, </w:t>
+      </w:r>
+      <w:r>
+        <w:rPr>
+          <w:rFonts w:ascii="Courier New" w:hAnsi="Courier New" w:cs="Courier New"/>
+        </w:rPr>
+        <w:t>…</w:t>
+      </w:r>
+    </w:p>
+    <w:p>
+      <w:pPr>
+        <w:ind w:left="357"/>
+        <w:contextualSpacing/>
+        <w:rPr>
+          <w:rFonts w:ascii="Courier New" w:hAnsi="Courier New" w:cs="Courier New"/>
+        </w:rPr>
+      </w:pPr>
+      <w:r>
+        <w:rPr>
+          <w:rFonts w:ascii="Courier New" w:hAnsi="Courier New" w:cs="Courier New"/>
+        </w:rPr>
+        <w:t>…</w:t>
+      </w:r>
+    </w:p>
+    <w:p>
+      <w:pPr>
+        <w:ind w:left="357"/>
+        <w:contextualSpacing/>
+        <w:rPr>
+          <w:rFonts w:ascii="Courier New" w:hAnsi="Courier New" w:cs="Courier New"/>
+        </w:rPr>
+      </w:pPr>
+    </w:p>
+    <w:p>
+      <w:r>
+        <w:t xml:space="preserve">With the option </w:t>
+      </w:r>
+      <w:r>
+        <w:rPr>
+          <w:i/>
+        </w:rPr>
+        <w:t>XY table</w:t>
+      </w:r>
+      <w:r>
+        <w:t>:</w:t>
+      </w:r>
+    </w:p>
+    <w:p>
+      <w:pPr>
+        <w:spacing w:before="0" w:after="0" w:line="240" w:lineRule="auto"/>
+        <w:ind w:left="350"/>
+      </w:pPr>
+      <w:r>
+        <w:t>Pol_ID,Sigma0_VH_slv23_01Nov2016.img,Sigma0_VH_slv</w:t>
+      </w:r>
+    </w:p>
+    <w:p>
+      <w:pPr>
+        <w:spacing w:before="0" w:after="0" w:line="240" w:lineRule="auto"/>
+        <w:ind w:left="350"/>
+      </w:pPr>
+      <w:r>
+        <w:t>"POLY_VB2L",0.0110575,0.0117314,0.0230780,0.017568</w:t>
+      </w:r>
+      <w:r>
+        <w:t>,</w:t>
+      </w:r>
+      <w:r>
+        <w:rPr>
+          <w:rFonts w:ascii="Courier New" w:hAnsi="Courier New" w:cs="Courier New"/>
+        </w:rPr>
+        <w:t xml:space="preserve"> …</w:t>
+      </w:r>
+    </w:p>
+    <w:p>
+      <w:pPr>
+        <w:spacing w:before="0" w:after="0" w:line="240" w:lineRule="auto"/>
+        <w:ind w:left="350"/>
+      </w:pPr>
+      <w:r>
+        <w:t>"POLY_VB2H",0.0230216,0.0139674,0.0452031,0.036335</w:t>
+      </w:r>
+      <w:r>
+        <w:t>,</w:t>
+      </w:r>
+      <w:r>
+        <w:rPr>
+          <w:rFonts w:ascii="Courier New" w:hAnsi="Courier New" w:cs="Courier New"/>
+        </w:rPr>
+        <w:t xml:space="preserve"> …</w:t>
+      </w:r>
+    </w:p>
+    <w:p>
+      <w:pPr>
+        <w:spacing w:before="0" w:after="0" w:line="240" w:lineRule="auto"/>
+        <w:ind w:left="350"/>
+      </w:pPr>
+      <w:r>
+        <w:t>"POLY_VB1",0.0126508,0.0121838,0.0231850,0.0173483</w:t>
+      </w:r>
+      <w:r>
+        <w:t>,</w:t>
+      </w:r>
+      <w:r>
+        <w:rPr>
+          <w:rFonts w:ascii="Courier New" w:hAnsi="Courier New" w:cs="Courier New"/>
+        </w:rPr>
+        <w:t xml:space="preserve"> …</w:t>
+      </w:r>
+    </w:p>
+    <w:p>
+      <w:pPr>
+        <w:spacing w:before="0" w:after="0" w:line="240" w:lineRule="auto"/>
+        <w:ind w:left="350"/>
+      </w:pPr>
+      <w:r>
+        <w:t>"POLY_VB3",0.0175933,0.00993833,0.0119630,0.011489</w:t>
+      </w:r>
+      <w:r>
+        <w:t>,</w:t>
+      </w:r>
+      <w:r>
+        <w:rPr>
+          <w:rFonts w:ascii="Courier New" w:hAnsi="Courier New" w:cs="Courier New"/>
+        </w:rPr>
+        <w:t xml:space="preserve"> …</w:t>
+      </w:r>
+    </w:p>
+    <w:p>
+      <w:pPr>
+        <w:spacing w:before="0" w:after="0" w:line="240" w:lineRule="auto"/>
+        <w:ind w:left="350"/>
+      </w:pPr>
+      <w:r>
+        <w:t>"POLY_VB4",0.0200927,0.0149918,0.0324837,0.0292062</w:t>
+      </w:r>
+      <w:r>
+        <w:t>,</w:t>
+      </w:r>
+      <w:r>
+        <w:rPr>
+          <w:rFonts w:ascii="Courier New" w:hAnsi="Courier New" w:cs="Courier New"/>
+        </w:rPr>
+        <w:t xml:space="preserve"> …</w:t>
+      </w:r>
+    </w:p>
+    <w:p>
+      <w:pPr>
+        <w:spacing w:before="0" w:after="0" w:line="240" w:lineRule="auto"/>
+        <w:ind w:left="350"/>
+      </w:pPr>
+      <w:r>
+        <w:t>"POLY_VB5",0.0182327,0.0272886,0.0321729,0.0173514</w:t>
+      </w:r>
+      <w:r>
+        <w:t>,</w:t>
+      </w:r>
+      <w:r>
+        <w:rPr>
+          <w:rFonts w:ascii="Courier New" w:hAnsi="Courier New" w:cs="Courier New"/>
+        </w:rPr>
+        <w:t xml:space="preserve"> …</w:t>
+      </w:r>
+    </w:p>
+    <w:p>
+      <w:pPr>
+        <w:spacing w:before="0" w:after="0" w:line="240" w:lineRule="auto"/>
+        <w:ind w:left="350"/>
+      </w:pPr>
+      <w:r>
+        <w:t>"POLY_VB6",0.0264694,0.0293610,0.0107444,0.0248240</w:t>
+      </w:r>
+      <w:r>
+        <w:t>,</w:t>
+      </w:r>
+      <w:r>
+        <w:rPr>
+          <w:rFonts w:ascii="Courier New" w:hAnsi="Courier New" w:cs="Courier New"/>
+        </w:rPr>
+        <w:t xml:space="preserve"> …</w:t>
+      </w:r>
+    </w:p>
+    <w:p>
+      <w:pPr>
+        <w:spacing w:before="0" w:after="0" w:line="240" w:lineRule="auto"/>
+        <w:ind w:left="350"/>
+        <w:rPr>
+          <w:rFonts w:ascii="Courier New" w:hAnsi="Courier New" w:cs="Courier New"/>
+        </w:rPr>
+      </w:pPr>
+      <w:r>
+        <w:t>"POLY_VB7",0.0245019,0.0327391,0.0408860,0.0349105</w:t>
+      </w:r>
+      <w:r>
+        <w:t>,</w:t>
+      </w:r>
+      <w:r>
+        <w:rPr>
+          <w:rFonts w:ascii="Courier New" w:hAnsi="Courier New" w:cs="Courier New"/>
+        </w:rPr>
+        <w:t xml:space="preserve"> …</w:t>
+      </w:r>
+    </w:p>
+    <w:p>
+      <w:pPr>
+        <w:spacing w:before="0" w:after="0" w:line="240" w:lineRule="auto"/>
+        <w:ind w:left="350"/>
+        <w:rPr>
+          <w:caps/>
+          <w:color w:val="243F60"/>
+          <w:spacing w:val="15"/>
+          <w:sz w:val="22"/>
+          <w:szCs w:val="22"/>
+        </w:rPr>
+      </w:pPr>
+      <w:r>
+        <w:rPr>
+          <w:rFonts w:ascii="Courier New" w:hAnsi="Courier New" w:cs="Courier New"/>
+        </w:rPr>
+        <w:t>…</w:t>
+      </w:r>
+      <w:r>
+        <w:br w:type="page"/>
+      </w:r>
+    </w:p>
+    <w:p>
+      <w:pPr>
+        <w:pStyle w:val="Heading3"/>
+      </w:pPr>
+      <w:r>
+        <w:lastRenderedPageBreak/>
+        <w:t>Spectrum Extraction</w:t>
+      </w:r>
+    </w:p>
+    <w:p>
+      <w:r>
+        <w:t xml:space="preserve">Menu option is </w:t>
+      </w:r>
+      <w:r>
+        <w:rPr>
+          <w:rStyle w:val="SubtleEmphasis"/>
+        </w:rPr>
+        <w:t xml:space="preserve">‘NRS | </w:t>
+      </w:r>
+      <w:r>
+        <w:rPr>
+          <w:rStyle w:val="SubtleEmphasis"/>
+        </w:rPr>
+        <w:t>Spectral Tools</w:t>
+      </w:r>
+      <w:r>
+        <w:rPr>
+          <w:rStyle w:val="SubtleEmphasis"/>
+        </w:rPr>
+        <w:t xml:space="preserve"> | </w:t>
+      </w:r>
+      <w:r>
+        <w:rPr>
+          <w:rStyle w:val="SubtleEmphasis"/>
+        </w:rPr>
+        <w:t>Spectrum Extraction</w:t>
+      </w:r>
+      <w:r>
+        <w:t xml:space="preserve">, the command line is </w:t>
+      </w:r>
+      <w:r>
+        <w:rPr>
+          <w:rStyle w:val="SubtleEmphasis"/>
+        </w:rPr>
+        <w:t>‘</w:t>
+      </w:r>
+      <w:r>
+        <w:rPr>
+          <w:rStyle w:val="SubtleEmphasis"/>
+        </w:rPr>
+        <w:t>nrs_aggregate_spectrum_gui</w:t>
+      </w:r>
+      <w:r>
+        <w:rPr>
+          <w:rStyle w:val="SubtleEmphasis"/>
+        </w:rPr>
+        <w:t>’</w:t>
+      </w:r>
+      <w:r>
+        <w:t xml:space="preserve">. This function </w:t>
+      </w:r>
+      <w:r>
+        <w:t xml:space="preserve">reads the coordinates of point features from either a text table or a shape file to get spectral profiles from a spectral image. It uses a square window around the locations in the spectral image, collects the spectra of all these location and applies </w:t>
+      </w:r>
+      <w:r>
+        <w:t>an aggregation function to these profiles.</w:t>
+      </w:r>
+    </w:p>
+    <w:p>
+      <w:r>
+        <w:t>The resulting profiles for all locations are then written to a text table.</w:t>
+      </w:r>
+      <w:r>
+        <w:t xml:space="preserve"> The header line of each column contains the coordinates of that location.</w:t>
+      </w:r>
+    </w:p>
+    <w:p>
+      <w:r>
+        <w:t>The user interface is shown below:</w:t>
+      </w:r>
+    </w:p>
+    <w:p>
+      <w:pPr>
+        <w:ind w:left="720"/>
+      </w:pPr>
+      <w:r>
+        <w:rPr>
+          <w:noProof/>
+        </w:rPr>
+        <w:drawing>
+          <wp:inline distT="0" distB="0" distL="0" distR="0" wp14:anchorId="1B2944FE" wp14:editId="557554DB">
+            <wp:extent cx="3560400" cy="2206800"/>
+            <wp:effectExtent l="0" t="0" r="2540" b="3175"/>
+            <wp:docPr id="2" name="Picture 2"/>
+            <wp:cNvGraphicFramePr>
+              <a:graphicFrameLocks xmlns:a="http://schemas.openxmlformats.org/drawingml/2006/main" noChangeAspect="1"/>
+            </wp:cNvGraphicFramePr>
+            <a:graphic xmlns:a="http://schemas.openxmlformats.org/drawingml/2006/main">
+              <a:graphicData uri="http://schemas.openxmlformats.org/drawingml/2006/picture">
+                <pic:pic xmlns:pic="http://schemas.openxmlformats.org/drawingml/2006/picture">
+                  <pic:nvPicPr>
+                    <pic:cNvPr id="1" name=""/>
+                    <pic:cNvPicPr/>
+                  </pic:nvPicPr>
+                  <pic:blipFill>
+                    <a:blip r:embed="rId8"/>
+                    <a:stretch>
+                      <a:fillRect/>
+                    </a:stretch>
+                  </pic:blipFill>
+                  <pic:spPr>
+                    <a:xfrm>
+                      <a:off x="0" y="0"/>
+                      <a:ext cx="3560400" cy="2206800"/>
+                    </a:xfrm>
+                    <a:prstGeom prst="rect">
+                      <a:avLst/>
+                    </a:prstGeom>
+                  </pic:spPr>
+                </pic:pic>
+              </a:graphicData>
+            </a:graphic>
+          </wp:inline>
+        </w:drawing>
+      </w:r>
+    </w:p>
+    <w:p>
+      <w:r>
+        <w:t>Explanation of all the fields:</w:t>
+      </w:r>
+    </w:p>
+    <w:tbl>
+      <w:tblPr>
+        <w:tblW w:w="0" w:type="auto"/>
+        <w:shd w:val="clear" w:color="auto" w:fill="F2F2F2"/>
+        <w:tblLook w:val="04A0" w:firstRow="1" w:lastRow="0" w:firstColumn="1" w:lastColumn="0" w:noHBand="0" w:noVBand="1"/>
+      </w:tblPr>
+      <w:tblGrid>
+        <w:gridCol w:w="2898"/>
+        <w:gridCol w:w="6678"/>
+      </w:tblGrid>
+      <w:tr>
+        <w:tc>
+          <w:tcPr>
+            <w:tcW w:w="2898" w:type="dxa"/>
+            <w:shd w:val="clear" w:color="auto" w:fill="F2F2F2"/>
+          </w:tcPr>
+          <w:p>
+            <w:pPr>
+              <w:spacing w:before="0" w:after="0" w:line="240" w:lineRule="auto"/>
+            </w:pPr>
+            <w:r>
+              <w:t xml:space="preserve">Input </w:t>
+            </w:r>
+            <w:r>
+              <w:t>spectral image</w:t>
+            </w:r>
+          </w:p>
+        </w:tc>
+        <w:tc>
+          <w:tcPr>
+            <w:tcW w:w="6678" w:type="dxa"/>
+            <w:shd w:val="clear" w:color="auto" w:fill="F2F2F2"/>
+          </w:tcPr>
+          <w:p>
+            <w:pPr>
+              <w:spacing w:before="0" w:after="0" w:line="240" w:lineRule="auto"/>
+            </w:pPr>
+            <w:r>
+              <w:t>Select a</w:t>
+            </w:r>
+            <w:r>
+              <w:t>n</w:t>
+            </w:r>
+            <w:r>
+              <w:t xml:space="preserve"> </w:t>
+            </w:r>
+            <w:r>
+              <w:t xml:space="preserve">spectral </w:t>
+            </w:r>
+            <w:r>
+              <w:t xml:space="preserve">input </w:t>
+            </w:r>
+            <w:r>
+              <w:t>image</w:t>
+            </w:r>
+            <w:r>
+              <w:t xml:space="preserve"> </w:t>
+            </w:r>
+          </w:p>
+        </w:tc>
+      </w:tr>
+      <w:tr>
+        <w:tc>
+          <w:tcPr>
+            <w:tcW w:w="2898" w:type="dxa"/>
+            <w:shd w:val="clear" w:color="auto" w:fill="F2F2F2"/>
+          </w:tcPr>
+          <w:p>
+            <w:pPr>
+              <w:spacing w:before="0" w:after="0" w:line="240" w:lineRule="auto"/>
+            </w:pPr>
+            <w:r>
+              <w:t>Input locations</w:t>
+            </w:r>
+          </w:p>
+        </w:tc>
+        <w:tc>
+          <w:tcPr>
+            <w:tcW w:w="6678" w:type="dxa"/>
+            <w:shd w:val="clear" w:color="auto" w:fill="F2F2F2"/>
+          </w:tcPr>
+          <w:p>
+            <w:pPr>
+              <w:spacing w:before="0" w:after="0" w:line="240" w:lineRule="auto"/>
+            </w:pPr>
+            <w:r>
+              <w:t xml:space="preserve">Select a point feature table; this can either be a comma-delimited file (*.csv) or a shape file. In case of a text table file: the file must contain a header line indicating the coordinate columns; the coordinate columns are recognized by the texts </w:t>
+            </w:r>
+            <w:r>
+              <w:rPr>
+                <w:i/>
+              </w:rPr>
+              <w:t>lat</w:t>
+            </w:r>
+            <w:r>
+              <w:t xml:space="preserve">, </w:t>
+            </w:r>
+            <w:r>
+              <w:rPr>
+                <w:i/>
+              </w:rPr>
+              <w:t>lon</w:t>
+            </w:r>
+            <w:r>
+              <w:t xml:space="preserve"> or </w:t>
+            </w:r>
+            <w:r>
+              <w:rPr>
+                <w:i/>
+              </w:rPr>
+              <w:t>x</w:t>
+            </w:r>
+            <w:r>
+              <w:t xml:space="preserve"> and </w:t>
+            </w:r>
+            <w:r>
+              <w:rPr>
+                <w:i/>
+              </w:rPr>
+              <w:t>y</w:t>
+            </w:r>
+            <w:r>
+              <w:t>.</w:t>
+            </w:r>
+          </w:p>
+        </w:tc>
+      </w:tr>
+      <w:tr>
+        <w:tc>
+          <w:tcPr>
+            <w:tcW w:w="2898" w:type="dxa"/>
+            <w:shd w:val="clear" w:color="auto" w:fill="F2F2F2"/>
+          </w:tcPr>
+          <w:p>
+            <w:pPr>
+              <w:spacing w:before="0" w:after="0" w:line="240" w:lineRule="auto"/>
+            </w:pPr>
+            <w:r>
+              <w:t>Aggregation function</w:t>
+            </w:r>
+          </w:p>
+        </w:tc>
+        <w:tc>
+          <w:tcPr>
+            <w:tcW w:w="6678" w:type="dxa"/>
+            <w:shd w:val="clear" w:color="auto" w:fill="F2F2F2"/>
+          </w:tcPr>
+          <w:p>
+            <w:pPr>
+              <w:spacing w:before="0" w:after="0" w:line="240" w:lineRule="auto"/>
+            </w:pPr>
+            <w:r>
+              <w:t>Select the aggregation function</w:t>
+            </w:r>
+            <w:r>
+              <w:t>.</w:t>
+            </w:r>
+            <w:r>
+              <w:t xml:space="preserve"> The GUI supports </w:t>
+            </w:r>
+            <w:r>
+              <w:rPr>
+                <w:i/>
+              </w:rPr>
+              <w:t>mean</w:t>
+            </w:r>
+            <w:r>
+              <w:t xml:space="preserve">, </w:t>
+            </w:r>
+            <w:r>
+              <w:rPr>
+                <w:i/>
+              </w:rPr>
+              <w:t>median</w:t>
+            </w:r>
+            <w:r>
+              <w:t xml:space="preserve">, </w:t>
+            </w:r>
+            <w:r>
+              <w:rPr>
+                <w:i/>
+              </w:rPr>
+              <w:t>min</w:t>
+            </w:r>
+            <w:r>
+              <w:t xml:space="preserve"> and </w:t>
+            </w:r>
+            <w:r>
+              <w:rPr>
+                <w:i/>
+              </w:rPr>
+              <w:t>max</w:t>
+            </w:r>
+            <w:r>
+              <w:t xml:space="preserve">. The default is </w:t>
+            </w:r>
+            <w:r>
+              <w:rPr>
+                <w:i/>
+              </w:rPr>
+              <w:t>mean</w:t>
+            </w:r>
+            <w:r>
+              <w:t>.</w:t>
+            </w:r>
+          </w:p>
+        </w:tc>
+      </w:tr>
+      <w:tr>
+        <w:tc>
+          <w:tcPr>
+            <w:tcW w:w="2898" w:type="dxa"/>
+            <w:shd w:val="clear" w:color="auto" w:fill="F2F2F2"/>
+          </w:tcPr>
+          <w:p>
+            <w:pPr>
+              <w:spacing w:before="0" w:after="0" w:line="240" w:lineRule="auto"/>
+            </w:pPr>
+            <w:r>
+              <w:t>Kernel size</w:t>
+            </w:r>
+          </w:p>
+        </w:tc>
+        <w:tc>
+          <w:tcPr>
+            <w:tcW w:w="6678" w:type="dxa"/>
+            <w:shd w:val="clear" w:color="auto" w:fill="F2F2F2"/>
+          </w:tcPr>
+          <w:p>
+            <w:pPr>
+              <w:spacing w:before="0" w:after="0" w:line="240" w:lineRule="auto"/>
+            </w:pPr>
+            <w:r>
+              <w:t xml:space="preserve">The size of the window. Supported are </w:t>
+            </w:r>
+            <w:r>
+              <w:t xml:space="preserve">1 (single spectrum), </w:t>
+            </w:r>
+            <w:r>
+              <w:t>3 (3 x 3), 5</w:t>
+            </w:r>
+            <w:r>
+              <w:t xml:space="preserve">, </w:t>
+            </w:r>
+            <w:r>
+              <w:t>7</w:t>
+            </w:r>
+            <w:r>
+              <w:t>, 9, 1</w:t>
+            </w:r>
+          </w:p>
+        </w:tc>
+      </w:tr>
+      <w:tr>
+        <w:tc>
+          <w:tcPr>
+            <w:tcW w:w="2898" w:type="dxa"/>
+            <w:shd w:val="clear" w:color="auto" w:fill="F2F2F2"/>
+          </w:tcPr>
+          <w:p>
+            <w:pPr>
+              <w:spacing w:before="0" w:after="0" w:line="240" w:lineRule="auto"/>
+            </w:pPr>
+            <w:r>
+              <w:t>Kernel type</w:t>
+            </w:r>
+          </w:p>
+        </w:tc>
+        <w:tc>
+          <w:tcPr>
+            <w:tcW w:w="6678" w:type="dxa"/>
+            <w:shd w:val="clear" w:color="auto" w:fill="F2F2F2"/>
+          </w:tcPr>
+          <w:p>
+            <w:pPr>
+              <w:spacing w:before="0" w:after="0" w:line="240" w:lineRule="auto"/>
+            </w:pPr>
+            <w:r>
+              <w:t xml:space="preserve">Specify the area to sample the spectra. Possible are </w:t>
+            </w:r>
+            <w:r>
+              <w:rPr>
+                <w:b/>
+              </w:rPr>
+              <w:t>square</w:t>
+            </w:r>
+            <w:r>
+              <w:t xml:space="preserve">, and </w:t>
+            </w:r>
+            <w:r>
+              <w:rPr>
+                <w:b/>
+              </w:rPr>
+              <w:t>circle</w:t>
+            </w:r>
+            <w:r>
+              <w:t>. The sampling assumes equal size pixels.</w:t>
+            </w:r>
+          </w:p>
+        </w:tc>
+      </w:tr>
+      <w:tr>
+        <w:tc>
+          <w:tcPr>
+            <w:tcW w:w="2898" w:type="dxa"/>
+            <w:shd w:val="clear" w:color="auto" w:fill="F2F2F2"/>
+          </w:tcPr>
+          <w:p>
+            <w:pPr>
+              <w:spacing w:before="0" w:after="0" w:line="240" w:lineRule="auto"/>
+            </w:pPr>
+            <w:r>
+              <w:t>Spectrum as column</w:t>
+            </w:r>
+          </w:p>
+          <w:p>
+            <w:pPr>
+              <w:spacing w:before="0" w:after="0" w:line="240" w:lineRule="auto"/>
+            </w:pPr>
+          </w:p>
+        </w:tc>
+        <w:tc>
+          <w:tcPr>
+            <w:tcW w:w="6678" w:type="dxa"/>
+            <w:shd w:val="clear" w:color="auto" w:fill="F2F2F2"/>
+          </w:tcPr>
+          <w:p>
+            <w:pPr>
+              <w:spacing w:before="0" w:after="0" w:line="240" w:lineRule="auto"/>
+            </w:pPr>
+            <w:r>
+              <w:t>Save the output table with one spectrum per column (field); the header line contains the coordinate pair of the location</w:t>
+            </w:r>
+          </w:p>
+        </w:tc>
+      </w:tr>
+      <w:tr>
+        <w:tc>
+          <w:tcPr>
+            <w:tcW w:w="2898" w:type="dxa"/>
+            <w:shd w:val="clear" w:color="auto" w:fill="F2F2F2"/>
+          </w:tcPr>
+          <w:p>
+            <w:pPr>
+              <w:spacing w:before="0" w:after="0" w:line="240" w:lineRule="auto"/>
+            </w:pPr>
+            <w:r>
+              <w:t>XY table</w:t>
+            </w:r>
+          </w:p>
+        </w:tc>
+        <w:tc>
+          <w:tcPr>
+            <w:tcW w:w="6678" w:type="dxa"/>
+            <w:shd w:val="clear" w:color="auto" w:fill="F2F2F2"/>
+          </w:tcPr>
+          <w:p>
+            <w:pPr>
+              <w:spacing w:before="0" w:after="0" w:line="240" w:lineRule="auto"/>
+            </w:pPr>
+            <w:r>
+              <w:t>Save the output table with one location and spectrum per row (record).</w:t>
+            </w:r>
+            <w:r>
+              <w:t xml:space="preserve"> </w:t>
+            </w:r>
+            <w:r>
+              <w:t>This type of table is easier to import into GIS software as features.</w:t>
+            </w:r>
+          </w:p>
+        </w:tc>
+      </w:tr>
+      <w:tr>
+        <w:tc>
+          <w:tcPr>
+            <w:tcW w:w="2898" w:type="dxa"/>
+            <w:shd w:val="clear" w:color="auto" w:fill="F2F2F2"/>
+          </w:tcPr>
+          <w:p>
+            <w:pPr>
+              <w:spacing w:before="0" w:after="0" w:line="240" w:lineRule="auto"/>
+            </w:pPr>
+            <w:r>
+              <w:t xml:space="preserve">Output </w:t>
+            </w:r>
+            <w:r>
+              <w:t>table</w:t>
+            </w:r>
+          </w:p>
+        </w:tc>
+        <w:tc>
+          <w:tcPr>
+            <w:tcW w:w="6678" w:type="dxa"/>
+            <w:shd w:val="clear" w:color="auto" w:fill="F2F2F2"/>
+          </w:tcPr>
+          <w:p>
+            <w:pPr>
+              <w:spacing w:before="0" w:after="0" w:line="240" w:lineRule="auto"/>
+            </w:pPr>
+            <w:r>
+              <w:t xml:space="preserve">The filename of the output </w:t>
+            </w:r>
+            <w:r>
+              <w:t>profile table</w:t>
+            </w:r>
+            <w:r>
+              <w:t>.</w:t>
+            </w:r>
+          </w:p>
+        </w:tc>
+      </w:tr>
+    </w:tbl>
+    <w:p>
+      <w:r>
+        <w:t>An example of the input point table (in csv format)</w:t>
+      </w:r>
+      <w:r>
+        <w:t>; note that extra columns are allowed, here the pixel coordinates are added as well</w:t>
+      </w:r>
+      <w:r>
+        <w:t>:</w:t>
+      </w:r>
+    </w:p>
+    <w:p>
+      <w:pPr>
+        <w:ind w:left="357"/>
+        <w:contextualSpacing/>
+        <w:rPr>
+          <w:rFonts w:ascii="Courier New" w:hAnsi="Courier New" w:cs="Courier New"/>
+        </w:rPr>
+      </w:pPr>
+      <w:r>
+        <w:rPr>
+          <w:rFonts w:ascii="Courier New" w:hAnsi="Courier New" w:cs="Courier New"/>
+        </w:rPr>
+        <w:t>lat,lon,px,py</w:t>
+      </w:r>
+    </w:p>
+    <w:p>
+      <w:pPr>
+        <w:ind w:left="357"/>
+        <w:contextualSpacing/>
+        <w:rPr>
+          <w:rFonts w:ascii="Courier New" w:hAnsi="Courier New" w:cs="Courier New"/>
+        </w:rPr>
+      </w:pPr>
+      <w:r>
+        <w:rPr>
+          <w:rFonts w:ascii="Courier New" w:hAnsi="Courier New" w:cs="Courier New"/>
+        </w:rPr>
+        <w:t>33.70480278,107.8058417,57,12</w:t>
+      </w:r>
+    </w:p>
+    <w:p>
+      <w:pPr>
+        <w:ind w:left="357"/>
+        <w:contextualSpacing/>
+        <w:rPr>
+          <w:rFonts w:ascii="Courier New" w:hAnsi="Courier New" w:cs="Courier New"/>
+        </w:rPr>
+      </w:pPr>
+      <w:r>
+        <w:rPr>
+          <w:rFonts w:ascii="Courier New" w:hAnsi="Courier New" w:cs="Courier New"/>
+        </w:rPr>
+        <w:t>33.55983889,107.8718278,83,79</w:t>
+      </w:r>
+    </w:p>
+    <w:p>
+      <w:pPr>
+        <w:ind w:left="357"/>
+        <w:contextualSpacing/>
+        <w:rPr>
+          <w:rFonts w:ascii="Courier New" w:hAnsi="Courier New" w:cs="Courier New"/>
+        </w:rPr>
+      </w:pPr>
+      <w:r>
+        <w:rPr>
+          <w:rFonts w:ascii="Courier New" w:hAnsi="Courier New" w:cs="Courier New"/>
+        </w:rPr>
+        <w:t>33.63168611,107.6789417,7,47</w:t>
+      </w:r>
+    </w:p>
+    <w:p>
       <w:r>
         <w:lastRenderedPageBreak/>
         <w:t>E</w:t>

</xml_diff>